<commit_message>
Store Manager, Points System, Tower Purchasing (Not Complete)
- Added points to the HUD
- Points are awarded by defeating enemies and surviving waves
- Created Tower Class containing a mesh component (no functionality yet)
- Created Armoury menu which will be used for purchasing / selling towers
- The armoury menu can be opened by pressing the "F" key
- Upon opening the armoury, clicking on the "Standard" button Creates a preview tower (if the player has enough point to purchase it) which is held in front of the player (the tower cannot be placed yet)
- Pressing the "F" key while holding a preview tower while destroy it
</commit_message>
<xml_diff>
--- a/Incursion_CPP Ideas.docx
+++ b/Incursion_CPP Ideas.docx
@@ -72,6 +72,42 @@
       </w:pPr>
       <w:r>
         <w:t>Tower upgrades</w:t>
+      </w:r>
+    </w:p>
+    <w:p>
+      <w:pPr>
+        <w:pStyle w:val="ListParagraph"/>
+        <w:numPr>
+          <w:ilvl w:val="0"/>
+          <w:numId w:val="2"/>
+        </w:numPr>
+      </w:pPr>
+      <w:r>
+        <w:t>Weapon/Tower Crit DMG/Rate</w:t>
+      </w:r>
+    </w:p>
+    <w:p>
+      <w:pPr>
+        <w:pStyle w:val="ListParagraph"/>
+        <w:numPr>
+          <w:ilvl w:val="0"/>
+          <w:numId w:val="2"/>
+        </w:numPr>
+      </w:pPr>
+      <w:r>
+        <w:t>Damage Numbers UI</w:t>
+      </w:r>
+    </w:p>
+    <w:p>
+      <w:pPr>
+        <w:pStyle w:val="ListParagraph"/>
+        <w:numPr>
+          <w:ilvl w:val="0"/>
+          <w:numId w:val="2"/>
+        </w:numPr>
+      </w:pPr>
+      <w:r>
+        <w:t>UI Animations</w:t>
       </w:r>
     </w:p>
     <w:sectPr>

</xml_diff>

<commit_message>
Updated Ideas List, Duplicated Level 1 (No Changes Yet)
</commit_message>
<xml_diff>
--- a/Incursion_CPP Ideas.docx
+++ b/Incursion_CPP Ideas.docx
@@ -108,6 +108,18 @@
       </w:pPr>
       <w:r>
         <w:t>UI Animations</w:t>
+      </w:r>
+    </w:p>
+    <w:p>
+      <w:pPr>
+        <w:pStyle w:val="ListParagraph"/>
+        <w:numPr>
+          <w:ilvl w:val="0"/>
+          <w:numId w:val="2"/>
+        </w:numPr>
+      </w:pPr>
+      <w:r>
+        <w:t>Change Goal visuals as lives decrease (maybe green-&gt;orange-&gt;red-&gt;flashing/smoke)</w:t>
       </w:r>
     </w:p>
     <w:sectPr>

</xml_diff>

<commit_message>
Level 2 Adjustments, Tower Placing
- Aligned level 2 with the in world grid (so that turrets are placed in the correct location
- Set up tower components (Walls, Meshes, Scenes etc.)
- Players can now place multiple towers (Tower functionality has yet to be added)
- After placing a tower, points are deducted from the player (the amount of points depends on the tower)
-
</commit_message>
<xml_diff>
--- a/Incursion_CPP Ideas.docx
+++ b/Incursion_CPP Ideas.docx
@@ -120,6 +120,18 @@
       </w:pPr>
       <w:r>
         <w:t>Change Goal visuals as lives decrease (maybe green-&gt;orange-&gt;red-&gt;flashing/smoke)</w:t>
+      </w:r>
+    </w:p>
+    <w:p>
+      <w:pPr>
+        <w:pStyle w:val="ListParagraph"/>
+        <w:numPr>
+          <w:ilvl w:val="0"/>
+          <w:numId w:val="2"/>
+        </w:numPr>
+      </w:pPr>
+      <w:r>
+        <w:t>Spend points to clear obstacles on buildable nodes</w:t>
       </w:r>
     </w:p>
     <w:sectPr>

</xml_diff>